<commit_message>
added api link and json example
</commit_message>
<xml_diff>
--- a/project-planning.docx
+++ b/project-planning.docx
@@ -135,25 +135,7 @@
           <w:color w:val="000000"/>
           <w:lang w:val="en-US" w:eastAsia="da-DK"/>
         </w:rPr>
-        <w:t xml:space="preserve">Toy-swap app. When the child is bored of their old toy, their parents can put a picture up on the app, and search for a fitting toy to swap with. The user can see the database without logging </w:t>
-      </w:r>
-      <w:proofErr w:type="gramStart"/>
-      <w:r>
-        <w:rPr>
-          <w:rFonts w:ascii="Arial" w:eastAsia="Times New Roman" w:hAnsi="Arial" w:cs="Arial"/>
-          <w:color w:val="000000"/>
-          <w:lang w:val="en-US" w:eastAsia="da-DK"/>
-        </w:rPr>
-        <w:t>in, but</w:t>
-      </w:r>
-      <w:proofErr w:type="gramEnd"/>
-      <w:r>
-        <w:rPr>
-          <w:rFonts w:ascii="Arial" w:eastAsia="Times New Roman" w:hAnsi="Arial" w:cs="Arial"/>
-          <w:color w:val="000000"/>
-          <w:lang w:val="en-US" w:eastAsia="da-DK"/>
-        </w:rPr>
-        <w:t xml:space="preserve"> must create a user and login to use further features. Before logging in, the user can use the search function, and after putting in a destination, the user can see available toys in the given area. After logging in, the user can upload pictures of their toy, write questions to the other users and arrange pickup of the toys they are interested in. </w:t>
+        <w:t>Toy-swap app. When the child is bored of their old toy, their parents can put a picture up on the app, and search for a fitting toy to swap with. The user can see the database without logging in, but must create a user and login to use further features. Before logging in, the user can use the search function, and after putting in a destination, the user can see available toys in the given area. After logging in, the user can upload pictures of their toy, write questions to the other users and arrange pickup of the toys they are interested in. </w:t>
       </w:r>
     </w:p>
     <w:p>
@@ -586,25 +568,7 @@
           <w:color w:val="000000"/>
           <w:lang w:val="en-US" w:eastAsia="da-DK"/>
         </w:rPr>
-        <w:t>   “users</w:t>
-      </w:r>
-      <w:proofErr w:type="gramStart"/>
-      <w:r>
-        <w:rPr>
-          <w:rFonts w:ascii="Arial" w:eastAsia="Times New Roman" w:hAnsi="Arial" w:cs="Arial"/>
-          <w:color w:val="000000"/>
-          <w:lang w:val="en-US" w:eastAsia="da-DK"/>
-        </w:rPr>
-        <w:t>” :</w:t>
-      </w:r>
-      <w:proofErr w:type="gramEnd"/>
-      <w:r>
-        <w:rPr>
-          <w:rFonts w:ascii="Arial" w:eastAsia="Times New Roman" w:hAnsi="Arial" w:cs="Arial"/>
-          <w:color w:val="000000"/>
-          <w:lang w:val="en-US" w:eastAsia="da-DK"/>
-        </w:rPr>
-        <w:t xml:space="preserve"> [</w:t>
+        <w:t>   “users” : [</w:t>
       </w:r>
     </w:p>
     <w:p>
@@ -646,25 +610,7 @@
           <w:lang w:val="en-US" w:eastAsia="da-DK"/>
         </w:rPr>
         <w:tab/>
-        <w:t>“id</w:t>
-      </w:r>
-      <w:proofErr w:type="gramStart"/>
-      <w:r>
-        <w:rPr>
-          <w:rFonts w:ascii="Arial" w:eastAsia="Times New Roman" w:hAnsi="Arial" w:cs="Arial"/>
-          <w:color w:val="000000"/>
-          <w:lang w:val="en-US" w:eastAsia="da-DK"/>
-        </w:rPr>
-        <w:t>” :</w:t>
-      </w:r>
-      <w:proofErr w:type="gramEnd"/>
-      <w:r>
-        <w:rPr>
-          <w:rFonts w:ascii="Arial" w:eastAsia="Times New Roman" w:hAnsi="Arial" w:cs="Arial"/>
-          <w:color w:val="000000"/>
-          <w:lang w:val="en-US" w:eastAsia="da-DK"/>
-        </w:rPr>
-        <w:t xml:space="preserve"> int,</w:t>
+        <w:t>“id” : int,</w:t>
       </w:r>
     </w:p>
     <w:p>
@@ -685,25 +631,7 @@
           <w:lang w:val="en-US" w:eastAsia="da-DK"/>
         </w:rPr>
         <w:tab/>
-        <w:t>“name</w:t>
-      </w:r>
-      <w:proofErr w:type="gramStart"/>
-      <w:r>
-        <w:rPr>
-          <w:rFonts w:ascii="Arial" w:eastAsia="Times New Roman" w:hAnsi="Arial" w:cs="Arial"/>
-          <w:color w:val="000000"/>
-          <w:lang w:val="en-US" w:eastAsia="da-DK"/>
-        </w:rPr>
-        <w:t>” :</w:t>
-      </w:r>
-      <w:proofErr w:type="gramEnd"/>
-      <w:r>
-        <w:rPr>
-          <w:rFonts w:ascii="Arial" w:eastAsia="Times New Roman" w:hAnsi="Arial" w:cs="Arial"/>
-          <w:color w:val="000000"/>
-          <w:lang w:val="en-US" w:eastAsia="da-DK"/>
-        </w:rPr>
-        <w:t xml:space="preserve"> String,</w:t>
+        <w:t>“name” : String,</w:t>
       </w:r>
     </w:p>
     <w:p>
@@ -724,25 +652,7 @@
           <w:lang w:val="en-US" w:eastAsia="da-DK"/>
         </w:rPr>
         <w:tab/>
-        <w:t>“role</w:t>
-      </w:r>
-      <w:proofErr w:type="gramStart"/>
-      <w:r>
-        <w:rPr>
-          <w:rFonts w:ascii="Arial" w:eastAsia="Times New Roman" w:hAnsi="Arial" w:cs="Arial"/>
-          <w:color w:val="000000"/>
-          <w:lang w:val="en-US" w:eastAsia="da-DK"/>
-        </w:rPr>
-        <w:t>” :</w:t>
-      </w:r>
-      <w:proofErr w:type="gramEnd"/>
-      <w:r>
-        <w:rPr>
-          <w:rFonts w:ascii="Arial" w:eastAsia="Times New Roman" w:hAnsi="Arial" w:cs="Arial"/>
-          <w:color w:val="000000"/>
-          <w:lang w:val="en-US" w:eastAsia="da-DK"/>
-        </w:rPr>
-        <w:t xml:space="preserve"> int,</w:t>
+        <w:t>“role” : int,</w:t>
       </w:r>
     </w:p>
     <w:p>
@@ -805,25 +715,7 @@
           <w:lang w:val="en-US" w:eastAsia="da-DK"/>
         </w:rPr>
         <w:tab/>
-        <w:t>“email</w:t>
-      </w:r>
-      <w:proofErr w:type="gramStart"/>
-      <w:r>
-        <w:rPr>
-          <w:rFonts w:ascii="Arial" w:eastAsia="Times New Roman" w:hAnsi="Arial" w:cs="Arial"/>
-          <w:color w:val="000000"/>
-          <w:lang w:val="en-US" w:eastAsia="da-DK"/>
-        </w:rPr>
-        <w:t>” :</w:t>
-      </w:r>
-      <w:proofErr w:type="gramEnd"/>
-      <w:r>
-        <w:rPr>
-          <w:rFonts w:ascii="Arial" w:eastAsia="Times New Roman" w:hAnsi="Arial" w:cs="Arial"/>
-          <w:color w:val="000000"/>
-          <w:lang w:val="en-US" w:eastAsia="da-DK"/>
-        </w:rPr>
-        <w:t xml:space="preserve"> String,</w:t>
+        <w:t>“email” : String,</w:t>
       </w:r>
     </w:p>
     <w:p>
@@ -844,25 +736,7 @@
           <w:lang w:val="en-US" w:eastAsia="da-DK"/>
         </w:rPr>
         <w:tab/>
-        <w:t>“phone</w:t>
-      </w:r>
-      <w:proofErr w:type="gramStart"/>
-      <w:r>
-        <w:rPr>
-          <w:rFonts w:ascii="Arial" w:eastAsia="Times New Roman" w:hAnsi="Arial" w:cs="Arial"/>
-          <w:color w:val="000000"/>
-          <w:lang w:val="en-US" w:eastAsia="da-DK"/>
-        </w:rPr>
-        <w:t>” :</w:t>
-      </w:r>
-      <w:proofErr w:type="gramEnd"/>
-      <w:r>
-        <w:rPr>
-          <w:rFonts w:ascii="Arial" w:eastAsia="Times New Roman" w:hAnsi="Arial" w:cs="Arial"/>
-          <w:color w:val="000000"/>
-          <w:lang w:val="en-US" w:eastAsia="da-DK"/>
-        </w:rPr>
-        <w:t xml:space="preserve"> String</w:t>
+        <w:t>“phone” : String</w:t>
       </w:r>
     </w:p>
     <w:p>
@@ -923,25 +797,7 @@
           <w:lang w:val="en-US" w:eastAsia="da-DK"/>
         </w:rPr>
         <w:tab/>
-        <w:t xml:space="preserve">   “toys</w:t>
-      </w:r>
-      <w:proofErr w:type="gramStart"/>
-      <w:r>
-        <w:rPr>
-          <w:rFonts w:ascii="Arial" w:eastAsia="Times New Roman" w:hAnsi="Arial" w:cs="Arial"/>
-          <w:color w:val="000000"/>
-          <w:lang w:val="en-US" w:eastAsia="da-DK"/>
-        </w:rPr>
-        <w:t>” :</w:t>
-      </w:r>
-      <w:proofErr w:type="gramEnd"/>
-      <w:r>
-        <w:rPr>
-          <w:rFonts w:ascii="Arial" w:eastAsia="Times New Roman" w:hAnsi="Arial" w:cs="Arial"/>
-          <w:color w:val="000000"/>
-          <w:lang w:val="en-US" w:eastAsia="da-DK"/>
-        </w:rPr>
-        <w:t xml:space="preserve"> [</w:t>
+        <w:t xml:space="preserve">   “toys” : [</w:t>
       </w:r>
     </w:p>
     <w:p>
@@ -1004,25 +860,7 @@
           <w:lang w:eastAsia="da-DK"/>
         </w:rPr>
         <w:tab/>
-        <w:t>“id</w:t>
-      </w:r>
-      <w:proofErr w:type="gramStart"/>
-      <w:r>
-        <w:rPr>
-          <w:rFonts w:ascii="Arial" w:eastAsia="Times New Roman" w:hAnsi="Arial" w:cs="Arial"/>
-          <w:color w:val="000000"/>
-          <w:lang w:eastAsia="da-DK"/>
-        </w:rPr>
-        <w:t>” :</w:t>
-      </w:r>
-      <w:proofErr w:type="gramEnd"/>
-      <w:r>
-        <w:rPr>
-          <w:rFonts w:ascii="Arial" w:eastAsia="Times New Roman" w:hAnsi="Arial" w:cs="Arial"/>
-          <w:color w:val="000000"/>
-          <w:lang w:eastAsia="da-DK"/>
-        </w:rPr>
-        <w:t xml:space="preserve"> </w:t>
+        <w:t xml:space="preserve">“id” : </w:t>
       </w:r>
       <w:proofErr w:type="spellStart"/>
       <w:r>
@@ -1068,25 +906,7 @@
           <w:lang w:eastAsia="da-DK"/>
         </w:rPr>
         <w:tab/>
-        <w:t>“type</w:t>
-      </w:r>
-      <w:proofErr w:type="gramStart"/>
-      <w:r>
-        <w:rPr>
-          <w:rFonts w:ascii="Arial" w:eastAsia="Times New Roman" w:hAnsi="Arial" w:cs="Arial"/>
-          <w:color w:val="000000"/>
-          <w:lang w:eastAsia="da-DK"/>
-        </w:rPr>
-        <w:t>” :</w:t>
-      </w:r>
-      <w:proofErr w:type="gramEnd"/>
-      <w:r>
-        <w:rPr>
-          <w:rFonts w:ascii="Arial" w:eastAsia="Times New Roman" w:hAnsi="Arial" w:cs="Arial"/>
-          <w:color w:val="000000"/>
-          <w:lang w:eastAsia="da-DK"/>
-        </w:rPr>
-        <w:t xml:space="preserve"> </w:t>
+        <w:t xml:space="preserve">“type” : </w:t>
       </w:r>
       <w:proofErr w:type="spellStart"/>
       <w:r>
@@ -1208,23 +1028,13 @@
         <w:t>img_url</w:t>
       </w:r>
       <w:proofErr w:type="spellEnd"/>
-      <w:proofErr w:type="gramStart"/>
-      <w:r>
-        <w:rPr>
-          <w:rFonts w:ascii="Arial" w:eastAsia="Times New Roman" w:hAnsi="Arial" w:cs="Arial"/>
-          <w:color w:val="000000"/>
-          <w:lang w:eastAsia="da-DK"/>
-        </w:rPr>
-        <w:t>” :</w:t>
-      </w:r>
-      <w:proofErr w:type="gramEnd"/>
-      <w:r>
-        <w:rPr>
-          <w:rFonts w:ascii="Arial" w:eastAsia="Times New Roman" w:hAnsi="Arial" w:cs="Arial"/>
-          <w:color w:val="000000"/>
-          <w:lang w:eastAsia="da-DK"/>
-        </w:rPr>
-        <w:t xml:space="preserve"> </w:t>
+      <w:r>
+        <w:rPr>
+          <w:rFonts w:ascii="Arial" w:eastAsia="Times New Roman" w:hAnsi="Arial" w:cs="Arial"/>
+          <w:color w:val="000000"/>
+          <w:lang w:eastAsia="da-DK"/>
+        </w:rPr>
+        <w:t xml:space="preserve">” : </w:t>
       </w:r>
       <w:proofErr w:type="spellStart"/>
       <w:r>
@@ -1905,71 +1715,19 @@
           <w:lang w:val="en-US" w:eastAsia="da-DK"/>
         </w:rPr>
         <w:tab/>
-        <w:t>“email</w:t>
-      </w:r>
-      <w:proofErr w:type="gramStart"/>
-      <w:r>
-        <w:rPr>
-          <w:rFonts w:ascii="Arial" w:eastAsia="Times New Roman" w:hAnsi="Arial" w:cs="Arial"/>
-          <w:color w:val="000000"/>
-          <w:lang w:val="en-US" w:eastAsia="da-DK"/>
-        </w:rPr>
-        <w:t>” :</w:t>
-      </w:r>
-      <w:proofErr w:type="gramEnd"/>
-      <w:r>
-        <w:rPr>
-          <w:rFonts w:ascii="Arial" w:eastAsia="Times New Roman" w:hAnsi="Arial" w:cs="Arial"/>
-          <w:color w:val="000000"/>
-          <w:lang w:val="en-US" w:eastAsia="da-DK"/>
-        </w:rPr>
-        <w:t xml:space="preserve"> “</w:t>
-      </w:r>
-      <w:r>
-        <w:rPr>
-          <w:rFonts w:ascii="Times New Roman" w:eastAsia="Times New Roman" w:hAnsi="Times New Roman" w:cs="Times New Roman"/>
-          <w:sz w:val="24"/>
-          <w:szCs w:val="24"/>
-          <w:lang w:eastAsia="da-DK"/>
-        </w:rPr>
-        <w:fldChar w:fldCharType="begin"/>
-      </w:r>
-      <w:r>
-        <w:rPr>
-          <w:rFonts w:ascii="Times New Roman" w:eastAsia="Times New Roman" w:hAnsi="Times New Roman" w:cs="Times New Roman"/>
-          <w:sz w:val="24"/>
-          <w:szCs w:val="24"/>
-          <w:lang w:val="en-US" w:eastAsia="da-DK"/>
-        </w:rPr>
-        <w:instrText xml:space="preserve"> HYPERLINK "mailto:john@hotmail.com" </w:instrText>
-      </w:r>
-      <w:r>
-        <w:rPr>
-          <w:rFonts w:ascii="Times New Roman" w:eastAsia="Times New Roman" w:hAnsi="Times New Roman" w:cs="Times New Roman"/>
-          <w:sz w:val="24"/>
-          <w:szCs w:val="24"/>
-          <w:lang w:eastAsia="da-DK"/>
-        </w:rPr>
-        <w:fldChar w:fldCharType="separate"/>
-      </w:r>
-      <w:r>
-        <w:rPr>
-          <w:rFonts w:ascii="Arial" w:eastAsia="Times New Roman" w:hAnsi="Arial" w:cs="Arial"/>
-          <w:color w:val="1155CC"/>
-          <w:u w:val="single"/>
-          <w:lang w:val="en-US" w:eastAsia="da-DK"/>
-        </w:rPr>
-        <w:t>john@hotmail.com</w:t>
-      </w:r>
-      <w:r>
-        <w:rPr>
-          <w:rFonts w:ascii="Times New Roman" w:eastAsia="Times New Roman" w:hAnsi="Times New Roman" w:cs="Times New Roman"/>
-          <w:sz w:val="24"/>
-          <w:szCs w:val="24"/>
-          <w:lang w:eastAsia="da-DK"/>
-        </w:rPr>
-        <w:fldChar w:fldCharType="end"/>
-      </w:r>
+        <w:t>“email” : “</w:t>
+      </w:r>
+      <w:hyperlink r:id="rId5" w:history="1">
+        <w:r>
+          <w:rPr>
+            <w:rFonts w:ascii="Arial" w:eastAsia="Times New Roman" w:hAnsi="Arial" w:cs="Arial"/>
+            <w:color w:val="1155CC"/>
+            <w:u w:val="single"/>
+            <w:lang w:val="en-US" w:eastAsia="da-DK"/>
+          </w:rPr>
+          <w:t>john@hotmail.com</w:t>
+        </w:r>
+      </w:hyperlink>
       <w:r>
         <w:rPr>
           <w:rFonts w:ascii="Arial" w:eastAsia="Times New Roman" w:hAnsi="Arial" w:cs="Arial"/>
@@ -2163,71 +1921,19 @@
           <w:lang w:val="en-US" w:eastAsia="da-DK"/>
         </w:rPr>
         <w:tab/>
-        <w:t>“email</w:t>
-      </w:r>
-      <w:proofErr w:type="gramStart"/>
-      <w:r>
-        <w:rPr>
-          <w:rFonts w:ascii="Arial" w:eastAsia="Times New Roman" w:hAnsi="Arial" w:cs="Arial"/>
-          <w:color w:val="000000"/>
-          <w:lang w:val="en-US" w:eastAsia="da-DK"/>
-        </w:rPr>
-        <w:t>” :</w:t>
-      </w:r>
-      <w:proofErr w:type="gramEnd"/>
-      <w:r>
-        <w:rPr>
-          <w:rFonts w:ascii="Arial" w:eastAsia="Times New Roman" w:hAnsi="Arial" w:cs="Arial"/>
-          <w:color w:val="000000"/>
-          <w:lang w:val="en-US" w:eastAsia="da-DK"/>
-        </w:rPr>
-        <w:t xml:space="preserve"> “</w:t>
-      </w:r>
-      <w:r>
-        <w:rPr>
-          <w:rFonts w:ascii="Times New Roman" w:eastAsia="Times New Roman" w:hAnsi="Times New Roman" w:cs="Times New Roman"/>
-          <w:sz w:val="24"/>
-          <w:szCs w:val="24"/>
-          <w:lang w:eastAsia="da-DK"/>
-        </w:rPr>
-        <w:fldChar w:fldCharType="begin"/>
-      </w:r>
-      <w:r>
-        <w:rPr>
-          <w:rFonts w:ascii="Times New Roman" w:eastAsia="Times New Roman" w:hAnsi="Times New Roman" w:cs="Times New Roman"/>
-          <w:sz w:val="24"/>
-          <w:szCs w:val="24"/>
-          <w:lang w:val="en-US" w:eastAsia="da-DK"/>
-        </w:rPr>
-        <w:instrText xml:space="preserve"> HYPERLINK "mailto:admin@admin.com" </w:instrText>
-      </w:r>
-      <w:r>
-        <w:rPr>
-          <w:rFonts w:ascii="Times New Roman" w:eastAsia="Times New Roman" w:hAnsi="Times New Roman" w:cs="Times New Roman"/>
-          <w:sz w:val="24"/>
-          <w:szCs w:val="24"/>
-          <w:lang w:eastAsia="da-DK"/>
-        </w:rPr>
-        <w:fldChar w:fldCharType="separate"/>
-      </w:r>
-      <w:r>
-        <w:rPr>
-          <w:rFonts w:ascii="Arial" w:eastAsia="Times New Roman" w:hAnsi="Arial" w:cs="Arial"/>
-          <w:color w:val="1155CC"/>
-          <w:u w:val="single"/>
-          <w:lang w:val="en-US" w:eastAsia="da-DK"/>
-        </w:rPr>
-        <w:t>admin@admin.com</w:t>
-      </w:r>
-      <w:r>
-        <w:rPr>
-          <w:rFonts w:ascii="Times New Roman" w:eastAsia="Times New Roman" w:hAnsi="Times New Roman" w:cs="Times New Roman"/>
-          <w:sz w:val="24"/>
-          <w:szCs w:val="24"/>
-          <w:lang w:eastAsia="da-DK"/>
-        </w:rPr>
-        <w:fldChar w:fldCharType="end"/>
-      </w:r>
+        <w:t>“email” : “</w:t>
+      </w:r>
+      <w:hyperlink r:id="rId6" w:history="1">
+        <w:r>
+          <w:rPr>
+            <w:rFonts w:ascii="Arial" w:eastAsia="Times New Roman" w:hAnsi="Arial" w:cs="Arial"/>
+            <w:color w:val="1155CC"/>
+            <w:u w:val="single"/>
+            <w:lang w:val="en-US" w:eastAsia="da-DK"/>
+          </w:rPr>
+          <w:t>admin@admin.com</w:t>
+        </w:r>
+      </w:hyperlink>
       <w:r>
         <w:rPr>
           <w:rFonts w:ascii="Arial" w:eastAsia="Times New Roman" w:hAnsi="Arial" w:cs="Arial"/>
@@ -2921,23 +2627,13 @@
         <w:t>img_url</w:t>
       </w:r>
       <w:proofErr w:type="spellEnd"/>
-      <w:proofErr w:type="gramStart"/>
-      <w:r>
-        <w:rPr>
-          <w:rFonts w:ascii="Arial" w:eastAsia="Times New Roman" w:hAnsi="Arial" w:cs="Arial"/>
-          <w:color w:val="000000"/>
-          <w:lang w:eastAsia="da-DK"/>
-        </w:rPr>
-        <w:t>” :</w:t>
-      </w:r>
-      <w:proofErr w:type="gramEnd"/>
-      <w:r>
-        <w:rPr>
-          <w:rFonts w:ascii="Arial" w:eastAsia="Times New Roman" w:hAnsi="Arial" w:cs="Arial"/>
-          <w:color w:val="000000"/>
-          <w:lang w:eastAsia="da-DK"/>
-        </w:rPr>
-        <w:t xml:space="preserve"> “www.navyactionfigure.dk”</w:t>
+      <w:r>
+        <w:rPr>
+          <w:rFonts w:ascii="Arial" w:eastAsia="Times New Roman" w:hAnsi="Arial" w:cs="Arial"/>
+          <w:color w:val="000000"/>
+          <w:lang w:eastAsia="da-DK"/>
+        </w:rPr>
+        <w:t>” : “www.navyactionfigure.dk”</w:t>
       </w:r>
     </w:p>
     <w:p>
@@ -3052,133 +2748,79 @@
           <w:lang w:val="en-US" w:eastAsia="da-DK"/>
         </w:rPr>
         <w:tab/>
-        <w:t>“id</w:t>
-      </w:r>
-      <w:proofErr w:type="gramStart"/>
-      <w:r>
-        <w:rPr>
-          <w:rFonts w:ascii="Arial" w:eastAsia="Times New Roman" w:hAnsi="Arial" w:cs="Arial"/>
-          <w:color w:val="000000"/>
-          <w:lang w:val="en-US" w:eastAsia="da-DK"/>
-        </w:rPr>
-        <w:t>” :</w:t>
-      </w:r>
-      <w:proofErr w:type="gramEnd"/>
-      <w:r>
-        <w:rPr>
-          <w:rFonts w:ascii="Arial" w:eastAsia="Times New Roman" w:hAnsi="Arial" w:cs="Arial"/>
-          <w:color w:val="000000"/>
-          <w:lang w:val="en-US" w:eastAsia="da-DK"/>
-        </w:rPr>
-        <w:t xml:space="preserve"> 2, </w:t>
-      </w:r>
-    </w:p>
-    <w:p>
-      <w:pPr>
-        <w:spacing w:after="0" w:line="240" w:lineRule="auto"/>
-        <w:rPr>
-          <w:rFonts w:ascii="Times New Roman" w:eastAsia="Times New Roman" w:hAnsi="Times New Roman" w:cs="Times New Roman"/>
-          <w:sz w:val="24"/>
-          <w:szCs w:val="24"/>
-          <w:lang w:val="en-US" w:eastAsia="da-DK"/>
-        </w:rPr>
-      </w:pPr>
-      <w:r>
-        <w:rPr>
-          <w:rFonts w:ascii="Arial" w:eastAsia="Times New Roman" w:hAnsi="Arial" w:cs="Arial"/>
-          <w:color w:val="000000"/>
-          <w:lang w:val="en-US" w:eastAsia="da-DK"/>
-        </w:rPr>
-        <w:tab/>
-      </w:r>
-      <w:r>
-        <w:rPr>
-          <w:rFonts w:ascii="Arial" w:eastAsia="Times New Roman" w:hAnsi="Arial" w:cs="Arial"/>
-          <w:color w:val="000000"/>
-          <w:lang w:val="en-US" w:eastAsia="da-DK"/>
-        </w:rPr>
-        <w:tab/>
-      </w:r>
-      <w:r>
-        <w:rPr>
-          <w:rFonts w:ascii="Arial" w:eastAsia="Times New Roman" w:hAnsi="Arial" w:cs="Arial"/>
-          <w:color w:val="000000"/>
-          <w:lang w:val="en-US" w:eastAsia="da-DK"/>
-        </w:rPr>
-        <w:tab/>
-        <w:t>“type</w:t>
-      </w:r>
-      <w:proofErr w:type="gramStart"/>
-      <w:r>
-        <w:rPr>
-          <w:rFonts w:ascii="Arial" w:eastAsia="Times New Roman" w:hAnsi="Arial" w:cs="Arial"/>
-          <w:color w:val="000000"/>
-          <w:lang w:val="en-US" w:eastAsia="da-DK"/>
-        </w:rPr>
-        <w:t>” :</w:t>
-      </w:r>
-      <w:proofErr w:type="gramEnd"/>
-      <w:r>
-        <w:rPr>
-          <w:rFonts w:ascii="Arial" w:eastAsia="Times New Roman" w:hAnsi="Arial" w:cs="Arial"/>
-          <w:color w:val="000000"/>
-          <w:lang w:val="en-US" w:eastAsia="da-DK"/>
-        </w:rPr>
-        <w:t xml:space="preserve"> “military”,</w:t>
-      </w:r>
-    </w:p>
-    <w:p>
-      <w:pPr>
-        <w:spacing w:after="0" w:line="240" w:lineRule="auto"/>
-        <w:rPr>
-          <w:rFonts w:ascii="Times New Roman" w:eastAsia="Times New Roman" w:hAnsi="Times New Roman" w:cs="Times New Roman"/>
-          <w:sz w:val="24"/>
-          <w:szCs w:val="24"/>
-          <w:lang w:val="en-US" w:eastAsia="da-DK"/>
-        </w:rPr>
-      </w:pPr>
-      <w:r>
-        <w:rPr>
-          <w:rFonts w:ascii="Arial" w:eastAsia="Times New Roman" w:hAnsi="Arial" w:cs="Arial"/>
-          <w:color w:val="000000"/>
-          <w:lang w:val="en-US" w:eastAsia="da-DK"/>
-        </w:rPr>
-        <w:tab/>
-      </w:r>
-      <w:r>
-        <w:rPr>
-          <w:rFonts w:ascii="Arial" w:eastAsia="Times New Roman" w:hAnsi="Arial" w:cs="Arial"/>
-          <w:color w:val="000000"/>
-          <w:lang w:val="en-US" w:eastAsia="da-DK"/>
-        </w:rPr>
-        <w:tab/>
-      </w:r>
-      <w:r>
-        <w:rPr>
-          <w:rFonts w:ascii="Arial" w:eastAsia="Times New Roman" w:hAnsi="Arial" w:cs="Arial"/>
-          <w:color w:val="000000"/>
-          <w:lang w:val="en-US" w:eastAsia="da-DK"/>
-        </w:rPr>
-        <w:tab/>
-        <w:t>“name</w:t>
-      </w:r>
-      <w:proofErr w:type="gramStart"/>
-      <w:r>
-        <w:rPr>
-          <w:rFonts w:ascii="Arial" w:eastAsia="Times New Roman" w:hAnsi="Arial" w:cs="Arial"/>
-          <w:color w:val="000000"/>
-          <w:lang w:val="en-US" w:eastAsia="da-DK"/>
-        </w:rPr>
-        <w:t>” :</w:t>
-      </w:r>
-      <w:proofErr w:type="gramEnd"/>
-      <w:r>
-        <w:rPr>
-          <w:rFonts w:ascii="Arial" w:eastAsia="Times New Roman" w:hAnsi="Arial" w:cs="Arial"/>
-          <w:color w:val="000000"/>
-          <w:lang w:val="en-US" w:eastAsia="da-DK"/>
-        </w:rPr>
-        <w:t xml:space="preserve"> “Rambo”,</w:t>
+        <w:t>“id” : 2, </w:t>
+      </w:r>
+    </w:p>
+    <w:p>
+      <w:pPr>
+        <w:spacing w:after="0" w:line="240" w:lineRule="auto"/>
+        <w:rPr>
+          <w:rFonts w:ascii="Times New Roman" w:eastAsia="Times New Roman" w:hAnsi="Times New Roman" w:cs="Times New Roman"/>
+          <w:sz w:val="24"/>
+          <w:szCs w:val="24"/>
+          <w:lang w:val="en-US" w:eastAsia="da-DK"/>
+        </w:rPr>
+      </w:pPr>
+      <w:r>
+        <w:rPr>
+          <w:rFonts w:ascii="Arial" w:eastAsia="Times New Roman" w:hAnsi="Arial" w:cs="Arial"/>
+          <w:color w:val="000000"/>
+          <w:lang w:val="en-US" w:eastAsia="da-DK"/>
+        </w:rPr>
+        <w:tab/>
+      </w:r>
+      <w:r>
+        <w:rPr>
+          <w:rFonts w:ascii="Arial" w:eastAsia="Times New Roman" w:hAnsi="Arial" w:cs="Arial"/>
+          <w:color w:val="000000"/>
+          <w:lang w:val="en-US" w:eastAsia="da-DK"/>
+        </w:rPr>
+        <w:tab/>
+      </w:r>
+      <w:r>
+        <w:rPr>
+          <w:rFonts w:ascii="Arial" w:eastAsia="Times New Roman" w:hAnsi="Arial" w:cs="Arial"/>
+          <w:color w:val="000000"/>
+          <w:lang w:val="en-US" w:eastAsia="da-DK"/>
+        </w:rPr>
+        <w:tab/>
+        <w:t>“type” : “military”,</w:t>
+      </w:r>
+    </w:p>
+    <w:p>
+      <w:pPr>
+        <w:spacing w:after="0" w:line="240" w:lineRule="auto"/>
+        <w:rPr>
+          <w:rFonts w:ascii="Times New Roman" w:eastAsia="Times New Roman" w:hAnsi="Times New Roman" w:cs="Times New Roman"/>
+          <w:sz w:val="24"/>
+          <w:szCs w:val="24"/>
+          <w:lang w:val="en-US" w:eastAsia="da-DK"/>
+        </w:rPr>
+      </w:pPr>
+      <w:r>
+        <w:rPr>
+          <w:rFonts w:ascii="Arial" w:eastAsia="Times New Roman" w:hAnsi="Arial" w:cs="Arial"/>
+          <w:color w:val="000000"/>
+          <w:lang w:val="en-US" w:eastAsia="da-DK"/>
+        </w:rPr>
+        <w:tab/>
+      </w:r>
+      <w:r>
+        <w:rPr>
+          <w:rFonts w:ascii="Arial" w:eastAsia="Times New Roman" w:hAnsi="Arial" w:cs="Arial"/>
+          <w:color w:val="000000"/>
+          <w:lang w:val="en-US" w:eastAsia="da-DK"/>
+        </w:rPr>
+        <w:tab/>
+      </w:r>
+      <w:r>
+        <w:rPr>
+          <w:rFonts w:ascii="Arial" w:eastAsia="Times New Roman" w:hAnsi="Arial" w:cs="Arial"/>
+          <w:color w:val="000000"/>
+          <w:lang w:val="en-US" w:eastAsia="da-DK"/>
+        </w:rPr>
+        <w:tab/>
+        <w:t>“name” : “Rambo”,</w:t>
       </w:r>
     </w:p>
     <w:p>
@@ -3233,23 +2875,13 @@
         <w:t>img_url</w:t>
       </w:r>
       <w:proofErr w:type="spellEnd"/>
-      <w:proofErr w:type="gramStart"/>
-      <w:r>
-        <w:rPr>
-          <w:rFonts w:ascii="Arial" w:eastAsia="Times New Roman" w:hAnsi="Arial" w:cs="Arial"/>
-          <w:color w:val="000000"/>
-          <w:lang w:eastAsia="da-DK"/>
-        </w:rPr>
-        <w:t>” :</w:t>
-      </w:r>
-      <w:proofErr w:type="gramEnd"/>
-      <w:r>
-        <w:rPr>
-          <w:rFonts w:ascii="Arial" w:eastAsia="Times New Roman" w:hAnsi="Arial" w:cs="Arial"/>
-          <w:color w:val="000000"/>
-          <w:lang w:eastAsia="da-DK"/>
-        </w:rPr>
-        <w:t xml:space="preserve"> “www.ramboactionfigure.dk”</w:t>
+      <w:r>
+        <w:rPr>
+          <w:rFonts w:ascii="Arial" w:eastAsia="Times New Roman" w:hAnsi="Arial" w:cs="Arial"/>
+          <w:color w:val="000000"/>
+          <w:lang w:eastAsia="da-DK"/>
+        </w:rPr>
+        <w:t>” : “www.ramboactionfigure.dk”</w:t>
       </w:r>
     </w:p>
     <w:p>
@@ -3499,7 +3131,6 @@
         <w:t xml:space="preserve"> my-project –template react-</w:t>
       </w:r>
       <w:proofErr w:type="spellStart"/>
-      <w:proofErr w:type="gramStart"/>
       <w:r>
         <w:rPr>
           <w:rFonts w:ascii="Arial" w:eastAsia="Times New Roman" w:hAnsi="Arial" w:cs="Arial"/>
@@ -3509,7 +3140,6 @@
         <w:t>ts</w:t>
       </w:r>
       <w:proofErr w:type="spellEnd"/>
-      <w:proofErr w:type="gramEnd"/>
     </w:p>
     <w:p>
       <w:pPr>
@@ -3531,18 +3161,8 @@
           <w:color w:val="000000"/>
           <w:lang w:val="en-US" w:eastAsia="da-DK"/>
         </w:rPr>
-        <w:t xml:space="preserve">Use Figma to design the frontend for your </w:t>
-      </w:r>
-      <w:proofErr w:type="gramStart"/>
-      <w:r>
-        <w:rPr>
-          <w:rFonts w:ascii="Arial" w:eastAsia="Times New Roman" w:hAnsi="Arial" w:cs="Arial"/>
-          <w:color w:val="000000"/>
-          <w:lang w:val="en-US" w:eastAsia="da-DK"/>
-        </w:rPr>
-        <w:t>app</w:t>
-      </w:r>
-      <w:proofErr w:type="gramEnd"/>
+        <w:t>Use Figma to design the frontend for your app</w:t>
+      </w:r>
     </w:p>
     <w:p>
       <w:pPr>
@@ -3564,25 +3184,1145 @@
           <w:color w:val="000000"/>
           <w:lang w:val="en-US" w:eastAsia="da-DK"/>
         </w:rPr>
-        <w:t xml:space="preserve">Create the components that you need for your </w:t>
-      </w:r>
-      <w:proofErr w:type="gramStart"/>
-      <w:r>
-        <w:rPr>
-          <w:rFonts w:ascii="Arial" w:eastAsia="Times New Roman" w:hAnsi="Arial" w:cs="Arial"/>
-          <w:color w:val="000000"/>
-          <w:lang w:val="en-US" w:eastAsia="da-DK"/>
-        </w:rPr>
-        <w:t>app</w:t>
-      </w:r>
-      <w:proofErr w:type="gramEnd"/>
-    </w:p>
-    <w:p>
-      <w:pPr>
-        <w:rPr>
-          <w:lang w:val="en-US"/>
-        </w:rPr>
-      </w:pPr>
+        <w:t>Create the components that you need for your app</w:t>
+      </w:r>
+    </w:p>
+    <w:p>
+      <w:pPr>
+        <w:rPr>
+          <w:lang w:val="en-US"/>
+        </w:rPr>
+      </w:pPr>
+    </w:p>
+    <w:p>
+      <w:pPr>
+        <w:rPr>
+          <w:lang w:val="en-US"/>
+        </w:rPr>
+      </w:pPr>
+    </w:p>
+    <w:p>
+      <w:pPr>
+        <w:rPr>
+          <w:lang w:val="en-US"/>
+        </w:rPr>
+      </w:pPr>
+      <w:r>
+        <w:rPr>
+          <w:lang w:val="en-US"/>
+        </w:rPr>
+        <w:t xml:space="preserve">NOTE* </w:t>
+      </w:r>
+    </w:p>
+    <w:p>
+      <w:r>
+        <w:t>Vi har fundet et API s</w:t>
+      </w:r>
+      <w:r>
+        <w:t xml:space="preserve">om vi måske kan bruge </w:t>
+      </w:r>
+      <w:r>
+        <w:t xml:space="preserve">som hedder </w:t>
+      </w:r>
+      <w:proofErr w:type="spellStart"/>
+      <w:r>
+        <w:t>Canopy</w:t>
+      </w:r>
+      <w:proofErr w:type="spellEnd"/>
+      <w:r>
+        <w:t xml:space="preserve"> (</w:t>
+      </w:r>
+      <w:hyperlink r:id="rId7" w:history="1">
+        <w:r>
+          <w:rPr>
+            <w:rStyle w:val="Hyperlink"/>
+          </w:rPr>
+          <w:t>https://www.canopyapi.co/</w:t>
+        </w:r>
+      </w:hyperlink>
+      <w:r>
+        <w:t>)</w:t>
+      </w:r>
+    </w:p>
+    <w:p>
+      <w:r>
+        <w:t xml:space="preserve">Vi skal lige have fundet ud af om det kan virke med vores ide, hvis vi vælger at implementere </w:t>
+      </w:r>
+      <w:proofErr w:type="spellStart"/>
+      <w:r>
+        <w:t>api’et</w:t>
+      </w:r>
+      <w:proofErr w:type="spellEnd"/>
+      <w:r>
+        <w:t xml:space="preserve"> vil </w:t>
+      </w:r>
+      <w:proofErr w:type="spellStart"/>
+      <w:r>
+        <w:t>json</w:t>
+      </w:r>
+      <w:proofErr w:type="spellEnd"/>
+      <w:r>
+        <w:t xml:space="preserve"> </w:t>
+      </w:r>
+      <w:proofErr w:type="spellStart"/>
+      <w:r>
+        <w:t>data’en</w:t>
+      </w:r>
+      <w:proofErr w:type="spellEnd"/>
+      <w:r>
+        <w:t xml:space="preserve"> se således ud: </w:t>
+      </w:r>
+      <w:r>
+        <w:br/>
+      </w:r>
+    </w:p>
+    <w:p>
+      <w:pPr>
+        <w:rPr>
+          <w:lang w:val="en-US"/>
+        </w:rPr>
+      </w:pPr>
+      <w:r>
+        <w:rPr>
+          <w:lang w:val="en-US"/>
+        </w:rPr>
+        <w:t>{</w:t>
+      </w:r>
+    </w:p>
+    <w:p>
+      <w:pPr>
+        <w:rPr>
+          <w:lang w:val="en-US"/>
+        </w:rPr>
+      </w:pPr>
+      <w:r>
+        <w:rPr>
+          <w:lang w:val="en-US"/>
+        </w:rPr>
+        <w:t xml:space="preserve">  "data": {</w:t>
+      </w:r>
+    </w:p>
+    <w:p>
+      <w:pPr>
+        <w:rPr>
+          <w:lang w:val="en-US"/>
+        </w:rPr>
+      </w:pPr>
+      <w:r>
+        <w:rPr>
+          <w:lang w:val="en-US"/>
+        </w:rPr>
+        <w:t xml:space="preserve">    "amazonProductCategory": {</w:t>
+      </w:r>
+    </w:p>
+    <w:p>
+      <w:pPr>
+        <w:rPr>
+          <w:lang w:val="en-US"/>
+        </w:rPr>
+      </w:pPr>
+      <w:r>
+        <w:rPr>
+          <w:lang w:val="en-US"/>
+        </w:rPr>
+        <w:t xml:space="preserve">      "id": "165795011",</w:t>
+      </w:r>
+    </w:p>
+    <w:p>
+      <w:pPr>
+        <w:rPr>
+          <w:lang w:val="en-US"/>
+        </w:rPr>
+      </w:pPr>
+      <w:r>
+        <w:rPr>
+          <w:lang w:val="en-US"/>
+        </w:rPr>
+        <w:t xml:space="preserve">      "name": "Toys &amp; Games",</w:t>
+      </w:r>
+    </w:p>
+    <w:p>
+      <w:pPr>
+        <w:rPr>
+          <w:lang w:val="en-US"/>
+        </w:rPr>
+      </w:pPr>
+      <w:r>
+        <w:rPr>
+          <w:lang w:val="en-US"/>
+        </w:rPr>
+        <w:t xml:space="preserve">      "subcategories": [</w:t>
+      </w:r>
+    </w:p>
+    <w:p>
+      <w:pPr>
+        <w:rPr>
+          <w:lang w:val="en-US"/>
+        </w:rPr>
+      </w:pPr>
+      <w:r>
+        <w:rPr>
+          <w:lang w:val="en-US"/>
+        </w:rPr>
+        <w:t xml:space="preserve">        {</w:t>
+      </w:r>
+    </w:p>
+    <w:p>
+      <w:pPr>
+        <w:rPr>
+          <w:lang w:val="en-US"/>
+        </w:rPr>
+      </w:pPr>
+      <w:r>
+        <w:rPr>
+          <w:lang w:val="en-US"/>
+        </w:rPr>
+        <w:t xml:space="preserve">          "name": "Kids' Electronics",</w:t>
+      </w:r>
+    </w:p>
+    <w:p>
+      <w:pPr>
+        <w:rPr>
+          <w:lang w:val="en-US"/>
+        </w:rPr>
+      </w:pPr>
+      <w:r>
+        <w:rPr>
+          <w:lang w:val="en-US"/>
+        </w:rPr>
+        <w:t xml:space="preserve">          "id": "166164011"</w:t>
+      </w:r>
+    </w:p>
+    <w:p>
+      <w:pPr>
+        <w:rPr>
+          <w:lang w:val="en-US"/>
+        </w:rPr>
+      </w:pPr>
+      <w:r>
+        <w:rPr>
+          <w:lang w:val="en-US"/>
+        </w:rPr>
+        <w:t xml:space="preserve">        },</w:t>
+      </w:r>
+    </w:p>
+    <w:p>
+      <w:pPr>
+        <w:rPr>
+          <w:lang w:val="en-US"/>
+        </w:rPr>
+      </w:pPr>
+      <w:r>
+        <w:rPr>
+          <w:lang w:val="en-US"/>
+        </w:rPr>
+        <w:t xml:space="preserve">        {</w:t>
+      </w:r>
+    </w:p>
+    <w:p>
+      <w:pPr>
+        <w:rPr>
+          <w:lang w:val="en-US"/>
+        </w:rPr>
+      </w:pPr>
+      <w:r>
+        <w:rPr>
+          <w:lang w:val="en-US"/>
+        </w:rPr>
+        <w:t xml:space="preserve">          "name": "Puppets &amp; Puppet Theaters",</w:t>
+      </w:r>
+    </w:p>
+    <w:p>
+      <w:pPr>
+        <w:rPr>
+          <w:lang w:val="en-US"/>
+        </w:rPr>
+      </w:pPr>
+      <w:r>
+        <w:rPr>
+          <w:lang w:val="en-US"/>
+        </w:rPr>
+        <w:t xml:space="preserve">          "id": "166333011"</w:t>
+      </w:r>
+    </w:p>
+    <w:p>
+      <w:pPr>
+        <w:rPr>
+          <w:lang w:val="en-US"/>
+        </w:rPr>
+      </w:pPr>
+      <w:r>
+        <w:rPr>
+          <w:lang w:val="en-US"/>
+        </w:rPr>
+        <w:t xml:space="preserve">        },</w:t>
+      </w:r>
+    </w:p>
+    <w:p>
+      <w:pPr>
+        <w:rPr>
+          <w:lang w:val="en-US"/>
+        </w:rPr>
+      </w:pPr>
+      <w:r>
+        <w:rPr>
+          <w:lang w:val="en-US"/>
+        </w:rPr>
+        <w:t xml:space="preserve">        {</w:t>
+      </w:r>
+    </w:p>
+    <w:p>
+      <w:pPr>
+        <w:rPr>
+          <w:lang w:val="en-US"/>
+        </w:rPr>
+      </w:pPr>
+      <w:r>
+        <w:rPr>
+          <w:lang w:val="en-US"/>
+        </w:rPr>
+        <w:t xml:space="preserve">          "name": "Arts &amp; Crafts",</w:t>
+      </w:r>
+    </w:p>
+    <w:p>
+      <w:pPr>
+        <w:rPr>
+          <w:lang w:val="en-US"/>
+        </w:rPr>
+      </w:pPr>
+      <w:r>
+        <w:rPr>
+          <w:lang w:val="en-US"/>
+        </w:rPr>
+        <w:t xml:space="preserve">          "id": "166057011"</w:t>
+      </w:r>
+    </w:p>
+    <w:p>
+      <w:pPr>
+        <w:rPr>
+          <w:lang w:val="en-US"/>
+        </w:rPr>
+      </w:pPr>
+      <w:r>
+        <w:rPr>
+          <w:lang w:val="en-US"/>
+        </w:rPr>
+        <w:t xml:space="preserve">        },</w:t>
+      </w:r>
+    </w:p>
+    <w:p>
+      <w:pPr>
+        <w:rPr>
+          <w:lang w:val="en-US"/>
+        </w:rPr>
+      </w:pPr>
+      <w:r>
+        <w:rPr>
+          <w:lang w:val="en-US"/>
+        </w:rPr>
+        <w:lastRenderedPageBreak/>
+        <w:t xml:space="preserve">        {</w:t>
+      </w:r>
+    </w:p>
+    <w:p>
+      <w:pPr>
+        <w:rPr>
+          <w:lang w:val="en-US"/>
+        </w:rPr>
+      </w:pPr>
+      <w:r>
+        <w:rPr>
+          <w:lang w:val="en-US"/>
+        </w:rPr>
+        <w:t xml:space="preserve">          "name": "Puzzles",</w:t>
+      </w:r>
+    </w:p>
+    <w:p>
+      <w:pPr>
+        <w:rPr>
+          <w:lang w:val="en-US"/>
+        </w:rPr>
+      </w:pPr>
+      <w:r>
+        <w:rPr>
+          <w:lang w:val="en-US"/>
+        </w:rPr>
+        <w:t xml:space="preserve">          "id": "166359011"</w:t>
+      </w:r>
+    </w:p>
+    <w:p>
+      <w:pPr>
+        <w:rPr>
+          <w:lang w:val="en-US"/>
+        </w:rPr>
+      </w:pPr>
+      <w:r>
+        <w:rPr>
+          <w:lang w:val="en-US"/>
+        </w:rPr>
+        <w:t xml:space="preserve">        },</w:t>
+      </w:r>
+    </w:p>
+    <w:p>
+      <w:pPr>
+        <w:rPr>
+          <w:lang w:val="en-US"/>
+        </w:rPr>
+      </w:pPr>
+      <w:r>
+        <w:rPr>
+          <w:lang w:val="en-US"/>
+        </w:rPr>
+        <w:t xml:space="preserve">        {</w:t>
+      </w:r>
+    </w:p>
+    <w:p>
+      <w:pPr>
+        <w:rPr>
+          <w:lang w:val="en-US"/>
+        </w:rPr>
+      </w:pPr>
+      <w:r>
+        <w:rPr>
+          <w:lang w:val="en-US"/>
+        </w:rPr>
+        <w:t xml:space="preserve">          "name": "Novelty &amp; Gag Toys",</w:t>
+      </w:r>
+    </w:p>
+    <w:p>
+      <w:pPr>
+        <w:rPr>
+          <w:lang w:val="en-US"/>
+        </w:rPr>
+      </w:pPr>
+      <w:r>
+        <w:rPr>
+          <w:lang w:val="en-US"/>
+        </w:rPr>
+        <w:t xml:space="preserve">          "id": "166027011"</w:t>
+      </w:r>
+    </w:p>
+    <w:p>
+      <w:pPr>
+        <w:rPr>
+          <w:lang w:val="en-US"/>
+        </w:rPr>
+      </w:pPr>
+      <w:r>
+        <w:rPr>
+          <w:lang w:val="en-US"/>
+        </w:rPr>
+        <w:t xml:space="preserve">        },</w:t>
+      </w:r>
+    </w:p>
+    <w:p>
+      <w:pPr>
+        <w:rPr>
+          <w:lang w:val="en-US"/>
+        </w:rPr>
+      </w:pPr>
+      <w:r>
+        <w:rPr>
+          <w:lang w:val="en-US"/>
+        </w:rPr>
+        <w:t xml:space="preserve">        {</w:t>
+      </w:r>
+    </w:p>
+    <w:p>
+      <w:pPr>
+        <w:rPr>
+          <w:lang w:val="en-US"/>
+        </w:rPr>
+      </w:pPr>
+      <w:r>
+        <w:rPr>
+          <w:lang w:val="en-US"/>
+        </w:rPr>
+        <w:t xml:space="preserve">          "name": "Building Toys",</w:t>
+      </w:r>
+    </w:p>
+    <w:p>
+      <w:pPr>
+        <w:rPr>
+          <w:lang w:val="en-US"/>
+        </w:rPr>
+      </w:pPr>
+      <w:r>
+        <w:rPr>
+          <w:lang w:val="en-US"/>
+        </w:rPr>
+        <w:t xml:space="preserve">          "id": "166092011"</w:t>
+      </w:r>
+    </w:p>
+    <w:p>
+      <w:pPr>
+        <w:rPr>
+          <w:lang w:val="en-US"/>
+        </w:rPr>
+      </w:pPr>
+      <w:r>
+        <w:rPr>
+          <w:lang w:val="en-US"/>
+        </w:rPr>
+        <w:t xml:space="preserve">        },</w:t>
+      </w:r>
+    </w:p>
+    <w:p>
+      <w:pPr>
+        <w:rPr>
+          <w:lang w:val="en-US"/>
+        </w:rPr>
+      </w:pPr>
+      <w:r>
+        <w:rPr>
+          <w:lang w:val="en-US"/>
+        </w:rPr>
+        <w:t xml:space="preserve">        {</w:t>
+      </w:r>
+    </w:p>
+    <w:p>
+      <w:pPr>
+        <w:rPr>
+          <w:lang w:val="en-US"/>
+        </w:rPr>
+      </w:pPr>
+      <w:r>
+        <w:rPr>
+          <w:lang w:val="en-US"/>
+        </w:rPr>
+        <w:t xml:space="preserve">          "name": "Tricycles, Scooters &amp; Wagons",</w:t>
+      </w:r>
+    </w:p>
+    <w:p>
+      <w:pPr>
+        <w:rPr>
+          <w:lang w:val="en-US"/>
+        </w:rPr>
+      </w:pPr>
+      <w:r>
+        <w:rPr>
+          <w:lang w:val="en-US"/>
+        </w:rPr>
+        <w:t xml:space="preserve">          "id": "256994011"</w:t>
+      </w:r>
+    </w:p>
+    <w:p>
+      <w:pPr>
+        <w:rPr>
+          <w:lang w:val="en-US"/>
+        </w:rPr>
+      </w:pPr>
+      <w:r>
+        <w:rPr>
+          <w:lang w:val="en-US"/>
+        </w:rPr>
+        <w:t xml:space="preserve">        },</w:t>
+      </w:r>
+    </w:p>
+    <w:p>
+      <w:pPr>
+        <w:rPr>
+          <w:lang w:val="en-US"/>
+        </w:rPr>
+      </w:pPr>
+      <w:r>
+        <w:rPr>
+          <w:lang w:val="en-US"/>
+        </w:rPr>
+        <w:t xml:space="preserve">        {</w:t>
+      </w:r>
+    </w:p>
+    <w:p>
+      <w:pPr>
+        <w:rPr>
+          <w:lang w:val="en-US"/>
+        </w:rPr>
+      </w:pPr>
+      <w:r>
+        <w:rPr>
+          <w:lang w:val="en-US"/>
+        </w:rPr>
+        <w:t xml:space="preserve">          "name": "Sports &amp; Outdoor Play",</w:t>
+      </w:r>
+    </w:p>
+    <w:p>
+      <w:pPr>
+        <w:rPr>
+          <w:lang w:val="en-US"/>
+        </w:rPr>
+      </w:pPr>
+      <w:r>
+        <w:rPr>
+          <w:lang w:val="en-US"/>
+        </w:rPr>
+        <w:t xml:space="preserve">          "id": "166420011"</w:t>
+      </w:r>
+    </w:p>
+    <w:p>
+      <w:pPr>
+        <w:rPr>
+          <w:lang w:val="en-US"/>
+        </w:rPr>
+      </w:pPr>
+      <w:r>
+        <w:rPr>
+          <w:lang w:val="en-US"/>
+        </w:rPr>
+        <w:t xml:space="preserve">        },</w:t>
+      </w:r>
+    </w:p>
+    <w:p>
+      <w:pPr>
+        <w:rPr>
+          <w:lang w:val="en-US"/>
+        </w:rPr>
+      </w:pPr>
+      <w:r>
+        <w:rPr>
+          <w:lang w:val="en-US"/>
+        </w:rPr>
+        <w:t xml:space="preserve">        {</w:t>
+      </w:r>
+    </w:p>
+    <w:p>
+      <w:pPr>
+        <w:rPr>
+          <w:lang w:val="en-US"/>
+        </w:rPr>
+      </w:pPr>
+      <w:r>
+        <w:rPr>
+          <w:lang w:val="en-US"/>
+        </w:rPr>
+        <w:t xml:space="preserve">          "name": "Kids' Furniture, Décor &amp; Storage",</w:t>
+      </w:r>
+    </w:p>
+    <w:p>
+      <w:pPr>
+        <w:rPr>
+          <w:lang w:val="en-US"/>
+        </w:rPr>
+      </w:pPr>
+      <w:r>
+        <w:rPr>
+          <w:lang w:val="en-US"/>
+        </w:rPr>
+        <w:t xml:space="preserve">          "id": "166210011"</w:t>
+      </w:r>
+    </w:p>
+    <w:p>
+      <w:pPr>
+        <w:rPr>
+          <w:lang w:val="en-US"/>
+        </w:rPr>
+      </w:pPr>
+      <w:r>
+        <w:rPr>
+          <w:lang w:val="en-US"/>
+        </w:rPr>
+        <w:t xml:space="preserve">        },</w:t>
+      </w:r>
+    </w:p>
+    <w:p>
+      <w:pPr>
+        <w:rPr>
+          <w:lang w:val="en-US"/>
+        </w:rPr>
+      </w:pPr>
+      <w:r>
+        <w:rPr>
+          <w:lang w:val="en-US"/>
+        </w:rPr>
+        <w:t xml:space="preserve">        {</w:t>
+      </w:r>
+    </w:p>
+    <w:p>
+      <w:pPr>
+        <w:rPr>
+          <w:lang w:val="en-US"/>
+        </w:rPr>
+      </w:pPr>
+      <w:r>
+        <w:rPr>
+          <w:lang w:val="en-US"/>
+        </w:rPr>
+        <w:t xml:space="preserve">          "name": "Learning &amp; Education",</w:t>
+      </w:r>
+    </w:p>
+    <w:p>
+      <w:pPr>
+        <w:rPr>
+          <w:lang w:val="en-US"/>
+        </w:rPr>
+      </w:pPr>
+      <w:r>
+        <w:rPr>
+          <w:lang w:val="en-US"/>
+        </w:rPr>
+        <w:t xml:space="preserve">          "id": "166269011"</w:t>
+      </w:r>
+    </w:p>
+    <w:p>
+      <w:pPr>
+        <w:rPr>
+          <w:lang w:val="en-US"/>
+        </w:rPr>
+      </w:pPr>
+      <w:r>
+        <w:rPr>
+          <w:lang w:val="en-US"/>
+        </w:rPr>
+        <w:t xml:space="preserve">        },</w:t>
+      </w:r>
+    </w:p>
+    <w:p>
+      <w:pPr>
+        <w:rPr>
+          <w:lang w:val="en-US"/>
+        </w:rPr>
+      </w:pPr>
+      <w:r>
+        <w:rPr>
+          <w:lang w:val="en-US"/>
+        </w:rPr>
+        <w:t xml:space="preserve">        {</w:t>
+      </w:r>
+    </w:p>
+    <w:p>
+      <w:pPr>
+        <w:rPr>
+          <w:lang w:val="en-US"/>
+        </w:rPr>
+      </w:pPr>
+      <w:r>
+        <w:rPr>
+          <w:lang w:val="en-US"/>
+        </w:rPr>
+        <w:t xml:space="preserve">          "name": "Baby &amp; Toddler Toys",</w:t>
+      </w:r>
+    </w:p>
+    <w:p>
+      <w:pPr>
+        <w:rPr>
+          <w:lang w:val="en-US"/>
+        </w:rPr>
+      </w:pPr>
+      <w:r>
+        <w:rPr>
+          <w:lang w:val="en-US"/>
+        </w:rPr>
+        <w:lastRenderedPageBreak/>
+        <w:t xml:space="preserve">          "id": "196601011"</w:t>
+      </w:r>
+    </w:p>
+    <w:p>
+      <w:pPr>
+        <w:rPr>
+          <w:lang w:val="en-US"/>
+        </w:rPr>
+      </w:pPr>
+      <w:r>
+        <w:rPr>
+          <w:lang w:val="en-US"/>
+        </w:rPr>
+        <w:t xml:space="preserve">        },</w:t>
+      </w:r>
+    </w:p>
+    <w:p>
+      <w:pPr>
+        <w:rPr>
+          <w:lang w:val="en-US"/>
+        </w:rPr>
+      </w:pPr>
+      <w:r>
+        <w:rPr>
+          <w:lang w:val="en-US"/>
+        </w:rPr>
+        <w:t xml:space="preserve">        {</w:t>
+      </w:r>
+    </w:p>
+    <w:p>
+      <w:pPr>
+        <w:rPr>
+          <w:lang w:val="en-US"/>
+        </w:rPr>
+      </w:pPr>
+      <w:r>
+        <w:rPr>
+          <w:lang w:val="en-US"/>
+        </w:rPr>
+        <w:t xml:space="preserve">          "name": "Hobbies",</w:t>
+      </w:r>
+    </w:p>
+    <w:p>
+      <w:pPr>
+        <w:rPr>
+          <w:lang w:val="en-US"/>
+        </w:rPr>
+      </w:pPr>
+      <w:r>
+        <w:rPr>
+          <w:lang w:val="en-US"/>
+        </w:rPr>
+        <w:t xml:space="preserve">          "id": "276729011"</w:t>
+      </w:r>
+    </w:p>
+    <w:p>
+      <w:pPr>
+        <w:rPr>
+          <w:lang w:val="en-US"/>
+        </w:rPr>
+      </w:pPr>
+      <w:r>
+        <w:rPr>
+          <w:lang w:val="en-US"/>
+        </w:rPr>
+        <w:t xml:space="preserve">        },</w:t>
+      </w:r>
+    </w:p>
+    <w:p>
+      <w:pPr>
+        <w:rPr>
+          <w:lang w:val="en-US"/>
+        </w:rPr>
+      </w:pPr>
+      <w:r>
+        <w:rPr>
+          <w:lang w:val="en-US"/>
+        </w:rPr>
+        <w:t xml:space="preserve">        {</w:t>
+      </w:r>
+    </w:p>
+    <w:p>
+      <w:pPr>
+        <w:rPr>
+          <w:lang w:val="en-US"/>
+        </w:rPr>
+      </w:pPr>
+      <w:r>
+        <w:rPr>
+          <w:lang w:val="en-US"/>
+        </w:rPr>
+        <w:t xml:space="preserve">          "name": "Toy Figures &amp; Playsets",</w:t>
+      </w:r>
+    </w:p>
+    <w:p>
+      <w:pPr>
+        <w:rPr>
+          <w:lang w:val="en-US"/>
+        </w:rPr>
+      </w:pPr>
+      <w:r>
+        <w:rPr>
+          <w:lang w:val="en-US"/>
+        </w:rPr>
+        <w:t xml:space="preserve">          "id": "165993011"</w:t>
+      </w:r>
+    </w:p>
+    <w:p>
+      <w:pPr>
+        <w:rPr>
+          <w:lang w:val="en-US"/>
+        </w:rPr>
+      </w:pPr>
+      <w:r>
+        <w:rPr>
+          <w:lang w:val="en-US"/>
+        </w:rPr>
+        <w:t xml:space="preserve">        },</w:t>
+      </w:r>
+    </w:p>
+    <w:p>
+      <w:pPr>
+        <w:rPr>
+          <w:lang w:val="en-US"/>
+        </w:rPr>
+      </w:pPr>
+      <w:r>
+        <w:rPr>
+          <w:lang w:val="en-US"/>
+        </w:rPr>
+        <w:t xml:space="preserve">        {</w:t>
+      </w:r>
+    </w:p>
+    <w:p>
+      <w:pPr>
+        <w:rPr>
+          <w:lang w:val="en-US"/>
+        </w:rPr>
+      </w:pPr>
+      <w:r>
+        <w:rPr>
+          <w:lang w:val="en-US"/>
+        </w:rPr>
+        <w:t xml:space="preserve">          "name": "Collectible Toys",</w:t>
+      </w:r>
+    </w:p>
+    <w:p>
+      <w:pPr>
+        <w:rPr>
+          <w:lang w:val="en-US"/>
+        </w:rPr>
+      </w:pPr>
+      <w:r>
+        <w:rPr>
+          <w:lang w:val="en-US"/>
+        </w:rPr>
+        <w:t xml:space="preserve">          "id": "19431275011"</w:t>
+      </w:r>
+    </w:p>
+    <w:p>
+      <w:r>
+        <w:rPr>
+          <w:lang w:val="en-US"/>
+        </w:rPr>
+        <w:t xml:space="preserve">        </w:t>
+      </w:r>
+      <w:r>
+        <w:t>},</w:t>
+      </w:r>
+    </w:p>
+    <w:p>
+      <w:r>
+        <w:t xml:space="preserve">        {</w:t>
+      </w:r>
+    </w:p>
+    <w:p>
+      <w:r>
+        <w:t xml:space="preserve">          "</w:t>
+      </w:r>
+      <w:proofErr w:type="spellStart"/>
+      <w:r>
+        <w:t>name</w:t>
+      </w:r>
+      <w:proofErr w:type="spellEnd"/>
+      <w:r>
+        <w:t xml:space="preserve">": "Play </w:t>
+      </w:r>
+      <w:proofErr w:type="spellStart"/>
+      <w:r>
+        <w:t>Vehicles</w:t>
+      </w:r>
+      <w:proofErr w:type="spellEnd"/>
+      <w:r>
+        <w:t>",</w:t>
+      </w:r>
+    </w:p>
+    <w:p>
+      <w:r>
+        <w:t xml:space="preserve">          "id": "166508011"</w:t>
+      </w:r>
+    </w:p>
+    <w:p>
+      <w:pPr>
+        <w:rPr>
+          <w:lang w:val="en-US"/>
+        </w:rPr>
+      </w:pPr>
+      <w:r>
+        <w:t xml:space="preserve">        </w:t>
+      </w:r>
+      <w:r>
+        <w:rPr>
+          <w:lang w:val="en-US"/>
+        </w:rPr>
+        <w:t>},</w:t>
+      </w:r>
+    </w:p>
+    <w:p>
+      <w:pPr>
+        <w:rPr>
+          <w:lang w:val="en-US"/>
+        </w:rPr>
+      </w:pPr>
+      <w:r>
+        <w:rPr>
+          <w:lang w:val="en-US"/>
+        </w:rPr>
+        <w:t xml:space="preserve">        {</w:t>
+      </w:r>
+    </w:p>
+    <w:p>
+      <w:pPr>
+        <w:rPr>
+          <w:lang w:val="en-US"/>
+        </w:rPr>
+      </w:pPr>
+      <w:r>
+        <w:rPr>
+          <w:lang w:val="en-US"/>
+        </w:rPr>
+        <w:t xml:space="preserve">          "name": "Dress Up &amp; Pretend Play",</w:t>
+      </w:r>
+    </w:p>
+    <w:p>
+      <w:pPr>
+        <w:rPr>
+          <w:lang w:val="en-US"/>
+        </w:rPr>
+      </w:pPr>
+      <w:r>
+        <w:rPr>
+          <w:lang w:val="en-US"/>
+        </w:rPr>
+        <w:t xml:space="preserve">          "id": "166316011"</w:t>
+      </w:r>
+    </w:p>
+    <w:p>
+      <w:pPr>
+        <w:rPr>
+          <w:lang w:val="en-US"/>
+        </w:rPr>
+      </w:pPr>
+      <w:r>
+        <w:rPr>
+          <w:lang w:val="en-US"/>
+        </w:rPr>
+        <w:t xml:space="preserve">        },</w:t>
+      </w:r>
+    </w:p>
+    <w:p>
+      <w:pPr>
+        <w:rPr>
+          <w:lang w:val="en-US"/>
+        </w:rPr>
+      </w:pPr>
+      <w:r>
+        <w:rPr>
+          <w:lang w:val="en-US"/>
+        </w:rPr>
+        <w:t xml:space="preserve">        {</w:t>
+      </w:r>
+    </w:p>
+    <w:p>
+      <w:pPr>
+        <w:rPr>
+          <w:lang w:val="en-US"/>
+        </w:rPr>
+      </w:pPr>
+      <w:r>
+        <w:rPr>
+          <w:lang w:val="en-US"/>
+        </w:rPr>
+        <w:t xml:space="preserve">          "name": "Dolls &amp; Accessories",</w:t>
+      </w:r>
+    </w:p>
+    <w:p>
+      <w:pPr>
+        <w:rPr>
+          <w:lang w:val="en-US"/>
+        </w:rPr>
+      </w:pPr>
+      <w:r>
+        <w:rPr>
+          <w:lang w:val="en-US"/>
+        </w:rPr>
+        <w:t xml:space="preserve">          "id": "166118011"</w:t>
+      </w:r>
+    </w:p>
+    <w:p>
+      <w:pPr>
+        <w:rPr>
+          <w:lang w:val="en-US"/>
+        </w:rPr>
+      </w:pPr>
+      <w:r>
+        <w:rPr>
+          <w:lang w:val="en-US"/>
+        </w:rPr>
+        <w:t xml:space="preserve">        },</w:t>
+      </w:r>
+    </w:p>
+    <w:p>
+      <w:pPr>
+        <w:rPr>
+          <w:lang w:val="en-US"/>
+        </w:rPr>
+      </w:pPr>
+      <w:r>
+        <w:rPr>
+          <w:lang w:val="en-US"/>
+        </w:rPr>
+        <w:t xml:space="preserve">        {</w:t>
+      </w:r>
+    </w:p>
+    <w:p>
+      <w:pPr>
+        <w:rPr>
+          <w:lang w:val="en-US"/>
+        </w:rPr>
+      </w:pPr>
+      <w:r>
+        <w:rPr>
+          <w:lang w:val="en-US"/>
+        </w:rPr>
+        <w:t xml:space="preserve">          "name": "Stuffed Animals &amp; Plush Toys",</w:t>
+      </w:r>
+    </w:p>
+    <w:p>
+      <w:r>
+        <w:rPr>
+          <w:lang w:val="en-US"/>
+        </w:rPr>
+        <w:t xml:space="preserve">          </w:t>
+      </w:r>
+      <w:r>
+        <w:t>"id": "166461011"</w:t>
+      </w:r>
+    </w:p>
+    <w:p>
+      <w:r>
+        <w:t xml:space="preserve">        },</w:t>
+      </w:r>
+    </w:p>
+    <w:p>
+      <w:r>
+        <w:lastRenderedPageBreak/>
+        <w:t xml:space="preserve">        {</w:t>
+      </w:r>
+    </w:p>
+    <w:p>
+      <w:r>
+        <w:t xml:space="preserve">          "</w:t>
+      </w:r>
+      <w:proofErr w:type="spellStart"/>
+      <w:r>
+        <w:t>name</w:t>
+      </w:r>
+      <w:proofErr w:type="spellEnd"/>
+      <w:r>
+        <w:t>": "Games &amp; Accessories",</w:t>
+      </w:r>
+    </w:p>
+    <w:p>
+      <w:r>
+        <w:t xml:space="preserve">          "id": "166220011"</w:t>
+      </w:r>
+    </w:p>
+    <w:p>
+      <w:r>
+        <w:t xml:space="preserve">        }</w:t>
+      </w:r>
+    </w:p>
+    <w:p>
+      <w:r>
+        <w:t xml:space="preserve">      ]</w:t>
+      </w:r>
+    </w:p>
+    <w:p>
+      <w:r>
+        <w:t xml:space="preserve">    }</w:t>
+      </w:r>
+    </w:p>
+    <w:p>
+      <w:r>
+        <w:t xml:space="preserve">  }</w:t>
+      </w:r>
+    </w:p>
+    <w:p>
+      <w:r>
+        <w:t>}</w:t>
+      </w:r>
     </w:p>
     <w:sectPr>
       <w:pgSz w:w="11906" w:h="16838"/>
@@ -5050,12 +5790,23 @@
     <w:name w:val="Hyperlink"/>
     <w:basedOn w:val="Standardskrifttypeiafsnit"/>
     <w:uiPriority w:val="99"/>
-    <w:semiHidden/>
     <w:unhideWhenUsed/>
     <w:rsid w:val="00C2072F"/>
     <w:rPr>
       <w:color w:val="0000FF"/>
       <w:u w:val="single"/>
+    </w:rPr>
+  </w:style>
+  <w:style w:type="character" w:styleId="Ulstomtale">
+    <w:name w:val="Unresolved Mention"/>
+    <w:basedOn w:val="Standardskrifttypeiafsnit"/>
+    <w:uiPriority w:val="99"/>
+    <w:semiHidden/>
+    <w:unhideWhenUsed/>
+    <w:rsid w:val="0069742B"/>
+    <w:rPr>
+      <w:color w:val="605E5C"/>
+      <w:shd w:val="clear" w:color="auto" w:fill="E1DFDD"/>
     </w:rPr>
   </w:style>
 </w:styles>

</xml_diff>